<commit_message>
Case fixed, and added example for cross join.
</commit_message>
<xml_diff>
--- a/Session 3 reflection.docx
+++ b/Session 3 reflection.docx
@@ -252,65 +252,55 @@
         </w:rPr>
         <w:t>students who pass or fail, from the example data or a variant thereof).</w:t>
       </w:r>
-    </w:p>
-    <w:p>
-      <w:pPr>
-        <w:shd w:val="clear" w:color="auto" w:fill="FFFFFF"/>
-        <w:jc w:val="both"/>
-        <w:rPr>
-          <w:rFonts w:ascii="Arial" w:eastAsia="Times New Roman" w:hAnsi="Arial" w:cs="Arial"/>
-        </w:rPr>
-      </w:pPr>
-    </w:p>
-    <w:p>
-      <w:pPr>
-        <w:shd w:val="clear" w:color="auto" w:fill="FFFFFF"/>
-        <w:jc w:val="both"/>
-        <w:rPr>
-          <w:rFonts w:ascii="Arial" w:eastAsia="Times New Roman" w:hAnsi="Arial" w:cs="Arial"/>
-        </w:rPr>
-      </w:pPr>
-      <w:r>
-        <w:rPr>
-          <w:rFonts w:ascii="Arial" w:eastAsia="Times New Roman" w:hAnsi="Arial" w:cs="Arial"/>
-        </w:rPr>
-        <w:t xml:space="preserve">SELECT * </w:t>
-      </w:r>
-      <w:r>
-        <w:rPr>
-          <w:rFonts w:ascii="Arial" w:eastAsia="Times New Roman" w:hAnsi="Arial" w:cs="Arial"/>
-        </w:rPr>
-        <w:t>FROM</w:t>
-      </w:r>
-      <w:r>
-        <w:rPr>
-          <w:rFonts w:ascii="Arial" w:eastAsia="Times New Roman" w:hAnsi="Arial" w:cs="Arial"/>
-        </w:rPr>
-        <w:t xml:space="preserve"> students </w:t>
-      </w:r>
-      <w:r>
-        <w:rPr>
-          <w:rFonts w:ascii="Arial" w:eastAsia="Times New Roman" w:hAnsi="Arial" w:cs="Arial"/>
-        </w:rPr>
-        <w:t>FULL</w:t>
-      </w:r>
-      <w:r>
-        <w:rPr>
-          <w:rFonts w:ascii="Arial" w:eastAsia="Times New Roman" w:hAnsi="Arial" w:cs="Arial"/>
-        </w:rPr>
-        <w:t xml:space="preserve"> </w:t>
-      </w:r>
-      <w:r>
-        <w:rPr>
-          <w:rFonts w:ascii="Arial" w:eastAsia="Times New Roman" w:hAnsi="Arial" w:cs="Arial"/>
-        </w:rPr>
-        <w:t>OUTER</w:t>
-      </w:r>
-      <w:r>
-        <w:rPr>
-          <w:rFonts w:ascii="Arial" w:eastAsia="Times New Roman" w:hAnsi="Arial" w:cs="Arial"/>
-        </w:rPr>
-        <w:t xml:space="preserve"> JOIN grades USING (</w:t>
+      <w:r>
+        <w:rPr>
+          <w:rFonts w:ascii="Arial" w:eastAsia="Times New Roman" w:hAnsi="Arial" w:cs="Arial"/>
+        </w:rPr>
+        <w:t xml:space="preserve"> Case with pass over </w:t>
+      </w:r>
+      <w:proofErr w:type="gramStart"/>
+      <w:r>
+        <w:rPr>
+          <w:rFonts w:ascii="Arial" w:eastAsia="Times New Roman" w:hAnsi="Arial" w:cs="Arial"/>
+        </w:rPr>
+        <w:t>65, or</w:t>
+      </w:r>
+      <w:proofErr w:type="gramEnd"/>
+      <w:r>
+        <w:rPr>
+          <w:rFonts w:ascii="Arial" w:eastAsia="Times New Roman" w:hAnsi="Arial" w:cs="Arial"/>
+        </w:rPr>
+        <w:t xml:space="preserve"> add letter grade</w:t>
+      </w:r>
+      <w:r>
+        <w:rPr>
+          <w:rFonts w:ascii="Arial" w:eastAsia="Times New Roman" w:hAnsi="Arial" w:cs="Arial"/>
+        </w:rPr>
+        <w:t>.</w:t>
+      </w:r>
+    </w:p>
+    <w:p>
+      <w:pPr>
+        <w:shd w:val="clear" w:color="auto" w:fill="FFFFFF"/>
+        <w:jc w:val="both"/>
+        <w:rPr>
+          <w:rFonts w:ascii="Arial" w:eastAsia="Times New Roman" w:hAnsi="Arial" w:cs="Arial"/>
+        </w:rPr>
+      </w:pPr>
+    </w:p>
+    <w:p>
+      <w:pPr>
+        <w:shd w:val="clear" w:color="auto" w:fill="FFFFFF"/>
+        <w:jc w:val="both"/>
+        <w:rPr>
+          <w:rFonts w:ascii="Arial" w:eastAsia="Times New Roman" w:hAnsi="Arial" w:cs="Arial"/>
+        </w:rPr>
+      </w:pPr>
+      <w:r>
+        <w:rPr>
+          <w:rFonts w:ascii="Arial" w:eastAsia="Times New Roman" w:hAnsi="Arial" w:cs="Arial"/>
+        </w:rPr>
+        <w:t xml:space="preserve">SELECT </w:t>
       </w:r>
       <w:proofErr w:type="spellStart"/>
       <w:r>
@@ -324,14 +314,436 @@
         <w:rPr>
           <w:rFonts w:ascii="Arial" w:eastAsia="Times New Roman" w:hAnsi="Arial" w:cs="Arial"/>
         </w:rPr>
-        <w:t xml:space="preserve">) WHERE grade </w:t>
-      </w:r>
+        <w:t xml:space="preserve">, </w:t>
+      </w:r>
+      <w:proofErr w:type="spellStart"/>
+      <w:r>
+        <w:rPr>
+          <w:rFonts w:ascii="Arial" w:eastAsia="Times New Roman" w:hAnsi="Arial" w:cs="Arial"/>
+        </w:rPr>
+        <w:t>firstname</w:t>
+      </w:r>
+      <w:proofErr w:type="spellEnd"/>
+      <w:r>
+        <w:rPr>
+          <w:rFonts w:ascii="Arial" w:eastAsia="Times New Roman" w:hAnsi="Arial" w:cs="Arial"/>
+        </w:rPr>
+        <w:t xml:space="preserve">, </w:t>
+      </w:r>
+      <w:proofErr w:type="spellStart"/>
+      <w:r>
+        <w:rPr>
+          <w:rFonts w:ascii="Arial" w:eastAsia="Times New Roman" w:hAnsi="Arial" w:cs="Arial"/>
+        </w:rPr>
+        <w:t>programname</w:t>
+      </w:r>
+      <w:proofErr w:type="spellEnd"/>
+      <w:r>
+        <w:rPr>
+          <w:rFonts w:ascii="Arial" w:eastAsia="Times New Roman" w:hAnsi="Arial" w:cs="Arial"/>
+        </w:rPr>
+        <w:t>, grade,</w:t>
+      </w:r>
+    </w:p>
+    <w:p>
+      <w:pPr>
+        <w:shd w:val="clear" w:color="auto" w:fill="FFFFFF"/>
+        <w:jc w:val="both"/>
+        <w:rPr>
+          <w:rFonts w:ascii="Arial" w:eastAsia="Times New Roman" w:hAnsi="Arial" w:cs="Arial"/>
+        </w:rPr>
+      </w:pPr>
+      <w:r>
+        <w:rPr>
+          <w:rFonts w:ascii="Arial" w:eastAsia="Times New Roman" w:hAnsi="Arial" w:cs="Arial"/>
+        </w:rPr>
+        <w:t>CASE</w:t>
+      </w:r>
+    </w:p>
+    <w:p>
+      <w:pPr>
+        <w:shd w:val="clear" w:color="auto" w:fill="FFFFFF"/>
+        <w:jc w:val="both"/>
+        <w:rPr>
+          <w:rFonts w:ascii="Arial" w:eastAsia="Times New Roman" w:hAnsi="Arial" w:cs="Arial"/>
+        </w:rPr>
+      </w:pPr>
+      <w:r>
+        <w:rPr>
+          <w:rFonts w:ascii="Arial" w:eastAsia="Times New Roman" w:hAnsi="Arial" w:cs="Arial"/>
+        </w:rPr>
+        <w:tab/>
+      </w:r>
+      <w:r>
+        <w:rPr>
+          <w:rFonts w:ascii="Arial" w:eastAsia="Times New Roman" w:hAnsi="Arial" w:cs="Arial"/>
+        </w:rPr>
+        <w:t xml:space="preserve">WHEN </w:t>
+      </w:r>
+      <w:r>
+        <w:rPr>
+          <w:rFonts w:ascii="Arial" w:eastAsia="Times New Roman" w:hAnsi="Arial" w:cs="Arial"/>
+        </w:rPr>
+        <w:t>grade &lt; 50 THEN 'F'</w:t>
+      </w:r>
+    </w:p>
+    <w:p>
+      <w:pPr>
+        <w:shd w:val="clear" w:color="auto" w:fill="FFFFFF"/>
+        <w:jc w:val="both"/>
+        <w:rPr>
+          <w:rFonts w:ascii="Arial" w:eastAsia="Times New Roman" w:hAnsi="Arial" w:cs="Arial"/>
+        </w:rPr>
+      </w:pPr>
+      <w:r>
+        <w:rPr>
+          <w:rFonts w:ascii="Arial" w:eastAsia="Times New Roman" w:hAnsi="Arial" w:cs="Arial"/>
+        </w:rPr>
+        <w:t xml:space="preserve">    </w:t>
+      </w:r>
+      <w:r>
+        <w:rPr>
+          <w:rFonts w:ascii="Arial" w:eastAsia="Times New Roman" w:hAnsi="Arial" w:cs="Arial"/>
+        </w:rPr>
+        <w:t xml:space="preserve">WHEN </w:t>
+      </w:r>
+      <w:r>
+        <w:rPr>
+          <w:rFonts w:ascii="Arial" w:eastAsia="Times New Roman" w:hAnsi="Arial" w:cs="Arial"/>
+        </w:rPr>
+        <w:t xml:space="preserve">grade &gt;= 50 </w:t>
+      </w:r>
+      <w:r>
+        <w:rPr>
+          <w:rFonts w:ascii="Arial" w:eastAsia="Times New Roman" w:hAnsi="Arial" w:cs="Arial"/>
+        </w:rPr>
+        <w:t xml:space="preserve">AND </w:t>
+      </w:r>
+      <w:r>
+        <w:rPr>
+          <w:rFonts w:ascii="Arial" w:eastAsia="Times New Roman" w:hAnsi="Arial" w:cs="Arial"/>
+        </w:rPr>
+        <w:t>grade &lt; 55 THEN 'D'</w:t>
+      </w:r>
+    </w:p>
+    <w:p>
+      <w:pPr>
+        <w:shd w:val="clear" w:color="auto" w:fill="FFFFFF"/>
+        <w:jc w:val="both"/>
+        <w:rPr>
+          <w:rFonts w:ascii="Arial" w:eastAsia="Times New Roman" w:hAnsi="Arial" w:cs="Arial"/>
+        </w:rPr>
+      </w:pPr>
+      <w:r>
+        <w:rPr>
+          <w:rFonts w:ascii="Arial" w:eastAsia="Times New Roman" w:hAnsi="Arial" w:cs="Arial"/>
+        </w:rPr>
+        <w:t xml:space="preserve">    </w:t>
+      </w:r>
+      <w:r>
+        <w:rPr>
+          <w:rFonts w:ascii="Arial" w:eastAsia="Times New Roman" w:hAnsi="Arial" w:cs="Arial"/>
+        </w:rPr>
+        <w:t xml:space="preserve">WHEN </w:t>
+      </w:r>
+      <w:r>
+        <w:rPr>
+          <w:rFonts w:ascii="Arial" w:eastAsia="Times New Roman" w:hAnsi="Arial" w:cs="Arial"/>
+        </w:rPr>
+        <w:t xml:space="preserve">grade &gt;= 55 </w:t>
+      </w:r>
+      <w:r>
+        <w:rPr>
+          <w:rFonts w:ascii="Arial" w:eastAsia="Times New Roman" w:hAnsi="Arial" w:cs="Arial"/>
+        </w:rPr>
+        <w:t xml:space="preserve">AND </w:t>
+      </w:r>
+      <w:r>
+        <w:rPr>
+          <w:rFonts w:ascii="Arial" w:eastAsia="Times New Roman" w:hAnsi="Arial" w:cs="Arial"/>
+        </w:rPr>
+        <w:t>grade &lt; 60 THEN 'C'</w:t>
+      </w:r>
+    </w:p>
+    <w:p>
+      <w:pPr>
+        <w:shd w:val="clear" w:color="auto" w:fill="FFFFFF"/>
+        <w:jc w:val="both"/>
+        <w:rPr>
+          <w:rFonts w:ascii="Arial" w:eastAsia="Times New Roman" w:hAnsi="Arial" w:cs="Arial"/>
+        </w:rPr>
+      </w:pPr>
+      <w:r>
+        <w:rPr>
+          <w:rFonts w:ascii="Arial" w:eastAsia="Times New Roman" w:hAnsi="Arial" w:cs="Arial"/>
+        </w:rPr>
+        <w:t xml:space="preserve">    </w:t>
+      </w:r>
+      <w:r>
+        <w:rPr>
+          <w:rFonts w:ascii="Arial" w:eastAsia="Times New Roman" w:hAnsi="Arial" w:cs="Arial"/>
+        </w:rPr>
+        <w:t xml:space="preserve">WHEN </w:t>
+      </w:r>
+      <w:r>
+        <w:rPr>
+          <w:rFonts w:ascii="Arial" w:eastAsia="Times New Roman" w:hAnsi="Arial" w:cs="Arial"/>
+        </w:rPr>
+        <w:t xml:space="preserve">grade &gt;= 60 </w:t>
+      </w:r>
+      <w:r>
+        <w:rPr>
+          <w:rFonts w:ascii="Arial" w:eastAsia="Times New Roman" w:hAnsi="Arial" w:cs="Arial"/>
+        </w:rPr>
+        <w:t xml:space="preserve">AND </w:t>
+      </w:r>
+      <w:r>
+        <w:rPr>
+          <w:rFonts w:ascii="Arial" w:eastAsia="Times New Roman" w:hAnsi="Arial" w:cs="Arial"/>
+        </w:rPr>
+        <w:t>grade &lt; 65 THEN 'C+'</w:t>
+      </w:r>
+    </w:p>
+    <w:p>
+      <w:pPr>
+        <w:shd w:val="clear" w:color="auto" w:fill="FFFFFF"/>
+        <w:jc w:val="both"/>
+        <w:rPr>
+          <w:rFonts w:ascii="Arial" w:eastAsia="Times New Roman" w:hAnsi="Arial" w:cs="Arial"/>
+        </w:rPr>
+      </w:pPr>
+      <w:r>
+        <w:rPr>
+          <w:rFonts w:ascii="Arial" w:eastAsia="Times New Roman" w:hAnsi="Arial" w:cs="Arial"/>
+        </w:rPr>
+        <w:t xml:space="preserve">    </w:t>
+      </w:r>
+      <w:r>
+        <w:rPr>
+          <w:rFonts w:ascii="Arial" w:eastAsia="Times New Roman" w:hAnsi="Arial" w:cs="Arial"/>
+        </w:rPr>
+        <w:t xml:space="preserve">WHEN </w:t>
+      </w:r>
+      <w:r>
+        <w:rPr>
+          <w:rFonts w:ascii="Arial" w:eastAsia="Times New Roman" w:hAnsi="Arial" w:cs="Arial"/>
+        </w:rPr>
+        <w:t xml:space="preserve">grade &gt;= 65 </w:t>
+      </w:r>
+      <w:r>
+        <w:rPr>
+          <w:rFonts w:ascii="Arial" w:eastAsia="Times New Roman" w:hAnsi="Arial" w:cs="Arial"/>
+        </w:rPr>
+        <w:t xml:space="preserve">AND </w:t>
+      </w:r>
+      <w:r>
+        <w:rPr>
+          <w:rFonts w:ascii="Arial" w:eastAsia="Times New Roman" w:hAnsi="Arial" w:cs="Arial"/>
+        </w:rPr>
+        <w:t>grade &lt; 70 THEN 'B-'</w:t>
+      </w:r>
+    </w:p>
+    <w:p>
+      <w:pPr>
+        <w:shd w:val="clear" w:color="auto" w:fill="FFFFFF"/>
+        <w:jc w:val="both"/>
+        <w:rPr>
+          <w:rFonts w:ascii="Arial" w:eastAsia="Times New Roman" w:hAnsi="Arial" w:cs="Arial"/>
+        </w:rPr>
+      </w:pPr>
+      <w:r>
+        <w:rPr>
+          <w:rFonts w:ascii="Arial" w:eastAsia="Times New Roman" w:hAnsi="Arial" w:cs="Arial"/>
+        </w:rPr>
+        <w:t xml:space="preserve">    </w:t>
+      </w:r>
+      <w:r>
+        <w:rPr>
+          <w:rFonts w:ascii="Arial" w:eastAsia="Times New Roman" w:hAnsi="Arial" w:cs="Arial"/>
+        </w:rPr>
+        <w:t xml:space="preserve">WHEN </w:t>
+      </w:r>
+      <w:r>
+        <w:rPr>
+          <w:rFonts w:ascii="Arial" w:eastAsia="Times New Roman" w:hAnsi="Arial" w:cs="Arial"/>
+        </w:rPr>
+        <w:t xml:space="preserve">grade &gt;= 70 </w:t>
+      </w:r>
+      <w:r>
+        <w:rPr>
+          <w:rFonts w:ascii="Arial" w:eastAsia="Times New Roman" w:hAnsi="Arial" w:cs="Arial"/>
+        </w:rPr>
+        <w:t xml:space="preserve">AND </w:t>
+      </w:r>
+      <w:r>
+        <w:rPr>
+          <w:rFonts w:ascii="Arial" w:eastAsia="Times New Roman" w:hAnsi="Arial" w:cs="Arial"/>
+        </w:rPr>
+        <w:t>grade &lt; 75 THEN 'B'</w:t>
+      </w:r>
+    </w:p>
+    <w:p>
+      <w:pPr>
+        <w:shd w:val="clear" w:color="auto" w:fill="FFFFFF"/>
+        <w:jc w:val="both"/>
+        <w:rPr>
+          <w:rFonts w:ascii="Arial" w:eastAsia="Times New Roman" w:hAnsi="Arial" w:cs="Arial"/>
+        </w:rPr>
+      </w:pPr>
+      <w:r>
+        <w:rPr>
+          <w:rFonts w:ascii="Arial" w:eastAsia="Times New Roman" w:hAnsi="Arial" w:cs="Arial"/>
+        </w:rPr>
+        <w:t xml:space="preserve">    </w:t>
+      </w:r>
+      <w:r>
+        <w:rPr>
+          <w:rFonts w:ascii="Arial" w:eastAsia="Times New Roman" w:hAnsi="Arial" w:cs="Arial"/>
+        </w:rPr>
+        <w:t xml:space="preserve">WHEN </w:t>
+      </w:r>
+      <w:r>
+        <w:rPr>
+          <w:rFonts w:ascii="Arial" w:eastAsia="Times New Roman" w:hAnsi="Arial" w:cs="Arial"/>
+        </w:rPr>
+        <w:t xml:space="preserve">grade &gt;= 75 </w:t>
+      </w:r>
+      <w:r>
+        <w:rPr>
+          <w:rFonts w:ascii="Arial" w:eastAsia="Times New Roman" w:hAnsi="Arial" w:cs="Arial"/>
+        </w:rPr>
+        <w:t xml:space="preserve">AND </w:t>
+      </w:r>
+      <w:r>
+        <w:rPr>
+          <w:rFonts w:ascii="Arial" w:eastAsia="Times New Roman" w:hAnsi="Arial" w:cs="Arial"/>
+        </w:rPr>
+        <w:t>grade &lt; 80 THEN 'B+'</w:t>
+      </w:r>
+    </w:p>
+    <w:p>
+      <w:pPr>
+        <w:shd w:val="clear" w:color="auto" w:fill="FFFFFF"/>
+        <w:jc w:val="both"/>
+        <w:rPr>
+          <w:rFonts w:ascii="Arial" w:eastAsia="Times New Roman" w:hAnsi="Arial" w:cs="Arial"/>
+        </w:rPr>
+      </w:pPr>
+      <w:r>
+        <w:rPr>
+          <w:rFonts w:ascii="Arial" w:eastAsia="Times New Roman" w:hAnsi="Arial" w:cs="Arial"/>
+        </w:rPr>
+        <w:t xml:space="preserve">    </w:t>
+      </w:r>
+      <w:r>
+        <w:rPr>
+          <w:rFonts w:ascii="Arial" w:eastAsia="Times New Roman" w:hAnsi="Arial" w:cs="Arial"/>
+        </w:rPr>
+        <w:t xml:space="preserve">WHEN </w:t>
+      </w:r>
+      <w:r>
+        <w:rPr>
+          <w:rFonts w:ascii="Arial" w:eastAsia="Times New Roman" w:hAnsi="Arial" w:cs="Arial"/>
+        </w:rPr>
+        <w:t xml:space="preserve">grade &gt;= 80 </w:t>
+      </w:r>
+      <w:r>
+        <w:rPr>
+          <w:rFonts w:ascii="Arial" w:eastAsia="Times New Roman" w:hAnsi="Arial" w:cs="Arial"/>
+        </w:rPr>
+        <w:t xml:space="preserve">AND </w:t>
+      </w:r>
+      <w:r>
+        <w:rPr>
+          <w:rFonts w:ascii="Arial" w:eastAsia="Times New Roman" w:hAnsi="Arial" w:cs="Arial"/>
+        </w:rPr>
+        <w:t>grade &lt; 85 THEN 'A'</w:t>
+      </w:r>
+    </w:p>
+    <w:p>
+      <w:pPr>
+        <w:shd w:val="clear" w:color="auto" w:fill="FFFFFF"/>
+        <w:jc w:val="both"/>
+        <w:rPr>
+          <w:rFonts w:ascii="Arial" w:eastAsia="Times New Roman" w:hAnsi="Arial" w:cs="Arial"/>
+        </w:rPr>
+      </w:pPr>
+      <w:r>
+        <w:rPr>
+          <w:rFonts w:ascii="Arial" w:eastAsia="Times New Roman" w:hAnsi="Arial" w:cs="Arial"/>
+        </w:rPr>
+        <w:t xml:space="preserve">    </w:t>
+      </w:r>
+      <w:r>
+        <w:rPr>
+          <w:rFonts w:ascii="Arial" w:eastAsia="Times New Roman" w:hAnsi="Arial" w:cs="Arial"/>
+        </w:rPr>
+        <w:t xml:space="preserve">WHEN </w:t>
+      </w:r>
+      <w:r>
+        <w:rPr>
+          <w:rFonts w:ascii="Arial" w:eastAsia="Times New Roman" w:hAnsi="Arial" w:cs="Arial"/>
+        </w:rPr>
+        <w:t>grade &gt;= 50 THEN 'A+'</w:t>
+      </w:r>
+    </w:p>
+    <w:p>
+      <w:pPr>
+        <w:shd w:val="clear" w:color="auto" w:fill="FFFFFF"/>
+        <w:jc w:val="both"/>
+        <w:rPr>
+          <w:rFonts w:ascii="Arial" w:eastAsia="Times New Roman" w:hAnsi="Arial" w:cs="Arial"/>
+        </w:rPr>
+      </w:pPr>
+      <w:r>
+        <w:rPr>
+          <w:rFonts w:ascii="Arial" w:eastAsia="Times New Roman" w:hAnsi="Arial" w:cs="Arial"/>
+        </w:rPr>
+        <w:t xml:space="preserve">END </w:t>
+      </w:r>
+      <w:r>
+        <w:rPr>
+          <w:rFonts w:ascii="Arial" w:eastAsia="Times New Roman" w:hAnsi="Arial" w:cs="Arial"/>
+        </w:rPr>
+        <w:t xml:space="preserve">AS </w:t>
+      </w:r>
+      <w:proofErr w:type="spellStart"/>
+      <w:r>
+        <w:rPr>
+          <w:rFonts w:ascii="Arial" w:eastAsia="Times New Roman" w:hAnsi="Arial" w:cs="Arial"/>
+        </w:rPr>
+        <w:t>letterGrade</w:t>
+      </w:r>
+      <w:proofErr w:type="spellEnd"/>
+    </w:p>
+    <w:p>
+      <w:pPr>
+        <w:shd w:val="clear" w:color="auto" w:fill="FFFFFF"/>
+        <w:jc w:val="both"/>
+        <w:rPr>
+          <w:rFonts w:ascii="Arial" w:eastAsia="Times New Roman" w:hAnsi="Arial" w:cs="Arial"/>
+        </w:rPr>
+      </w:pPr>
+      <w:r>
+        <w:rPr>
+          <w:rFonts w:ascii="Arial" w:eastAsia="Times New Roman" w:hAnsi="Arial" w:cs="Arial"/>
+        </w:rPr>
+        <w:t>FROM students JOIN grades USING (</w:t>
+      </w:r>
+      <w:proofErr w:type="spellStart"/>
+      <w:r>
+        <w:rPr>
+          <w:rFonts w:ascii="Arial" w:eastAsia="Times New Roman" w:hAnsi="Arial" w:cs="Arial"/>
+        </w:rPr>
+        <w:t>studentid</w:t>
+      </w:r>
+      <w:proofErr w:type="spellEnd"/>
       <w:proofErr w:type="gramStart"/>
       <w:r>
         <w:rPr>
           <w:rFonts w:ascii="Arial" w:eastAsia="Times New Roman" w:hAnsi="Arial" w:cs="Arial"/>
         </w:rPr>
-        <w:t>ISNULL;</w:t>
+        <w:t>);</w:t>
       </w:r>
       <w:proofErr w:type="gramEnd"/>
     </w:p>
@@ -357,11 +769,12 @@
           <w:rFonts w:ascii="Arial" w:eastAsia="Times New Roman" w:hAnsi="Arial" w:cs="Arial"/>
           <w:noProof/>
         </w:rPr>
+        <w:lastRenderedPageBreak/>
         <w:drawing>
-          <wp:inline distT="0" distB="0" distL="0" distR="0" wp14:anchorId="219976CD" wp14:editId="68B1CA10">
-            <wp:extent cx="5943600" cy="765175"/>
-            <wp:effectExtent l="0" t="0" r="0" b="0"/>
-            <wp:docPr id="2" name="Picture 2" descr="Application&#10;&#10;Description automatically generated with low confidence"/>
+          <wp:inline distT="0" distB="0" distL="0" distR="0" wp14:anchorId="1963F7EB" wp14:editId="63B12FEA">
+            <wp:extent cx="5943600" cy="2459355"/>
+            <wp:effectExtent l="0" t="0" r="0" b="4445"/>
+            <wp:docPr id="9" name="Picture 9" descr="Teams&#10;&#10;Description automatically generated with medium confidence"/>
             <wp:cNvGraphicFramePr>
               <a:graphicFrameLocks xmlns:a="http://schemas.openxmlformats.org/drawingml/2006/main" noChangeAspect="1"/>
             </wp:cNvGraphicFramePr>
@@ -369,7 +782,7 @@
               <a:graphicData uri="http://schemas.openxmlformats.org/drawingml/2006/picture">
                 <pic:pic xmlns:pic="http://schemas.openxmlformats.org/drawingml/2006/picture">
                   <pic:nvPicPr>
-                    <pic:cNvPr id="2" name="Picture 2" descr="Application&#10;&#10;Description automatically generated with low confidence"/>
+                    <pic:cNvPr id="9" name="Picture 9" descr="Teams&#10;&#10;Description automatically generated with medium confidence"/>
                     <pic:cNvPicPr/>
                   </pic:nvPicPr>
                   <pic:blipFill>
@@ -387,7 +800,7 @@
                   <pic:spPr>
                     <a:xfrm>
                       <a:off x="0" y="0"/>
-                      <a:ext cx="5943600" cy="765175"/>
+                      <a:ext cx="5943600" cy="2459355"/>
                     </a:xfrm>
                     <a:prstGeom prst="rect">
                       <a:avLst/>
@@ -408,15 +821,6 @@
           <w:rFonts w:ascii="Arial" w:eastAsia="Times New Roman" w:hAnsi="Arial" w:cs="Arial"/>
         </w:rPr>
       </w:pPr>
-    </w:p>
-    <w:p>
-      <w:pPr>
-        <w:shd w:val="clear" w:color="auto" w:fill="FFFFFF"/>
-        <w:jc w:val="both"/>
-        <w:rPr>
-          <w:rFonts w:ascii="Arial" w:eastAsia="Times New Roman" w:hAnsi="Arial" w:cs="Arial"/>
-        </w:rPr>
-      </w:pPr>
       <w:r>
         <w:rPr>
           <w:rFonts w:ascii="Times New Roman" w:eastAsia="Times New Roman" w:hAnsi="Times New Roman" w:cs="Times New Roman"/>
@@ -593,14 +997,14 @@
         <w:rPr>
           <w:rFonts w:ascii="Arial" w:eastAsia="Times New Roman" w:hAnsi="Arial" w:cs="Arial"/>
         </w:rPr>
-        <w:t xml:space="preserve"> av</w:t>
-      </w:r>
-      <w:proofErr w:type="spellStart"/>
-      <w:r>
-        <w:rPr>
-          <w:rFonts w:ascii="Arial" w:eastAsia="Times New Roman" w:hAnsi="Arial" w:cs="Arial"/>
-        </w:rPr>
-        <w:t>ggrade</w:t>
+        <w:t xml:space="preserve"> </w:t>
+      </w:r>
+      <w:proofErr w:type="spellStart"/>
+      <w:r>
+        <w:rPr>
+          <w:rFonts w:ascii="Arial" w:eastAsia="Times New Roman" w:hAnsi="Arial" w:cs="Arial"/>
+        </w:rPr>
+        <w:t>avggrade</w:t>
       </w:r>
       <w:proofErr w:type="spellEnd"/>
       <w:r>
@@ -632,7 +1036,6 @@
           <w:rFonts w:ascii="Arial" w:eastAsia="Times New Roman" w:hAnsi="Arial" w:cs="Arial"/>
           <w:noProof/>
         </w:rPr>
-        <w:lastRenderedPageBreak/>
         <w:drawing>
           <wp:inline distT="0" distB="0" distL="0" distR="0" wp14:anchorId="43B06AA4" wp14:editId="73BA4818">
             <wp:extent cx="5943600" cy="2683510"/>
@@ -887,6 +1290,7 @@
           <w:rFonts w:ascii="Arial" w:eastAsia="Times New Roman" w:hAnsi="Arial" w:cs="Arial"/>
           <w:noProof/>
         </w:rPr>
+        <w:lastRenderedPageBreak/>
         <w:drawing>
           <wp:inline distT="0" distB="0" distL="0" distR="0" wp14:anchorId="72ABC3C6" wp14:editId="290B30FC">
             <wp:extent cx="5943600" cy="3048635"/>
@@ -1125,7 +1529,6 @@
           <w:rFonts w:ascii="Arial" w:eastAsia="Times New Roman" w:hAnsi="Arial" w:cs="Arial"/>
           <w:noProof/>
         </w:rPr>
-        <w:lastRenderedPageBreak/>
         <w:drawing>
           <wp:inline distT="0" distB="0" distL="0" distR="0" wp14:anchorId="23E336A7" wp14:editId="63B9FA59">
             <wp:extent cx="5943600" cy="1242060"/>
@@ -1339,11 +1742,30 @@
           <w:rFonts w:ascii="Arial" w:eastAsia="Times New Roman" w:hAnsi="Arial" w:cs="Arial"/>
         </w:rPr>
       </w:pPr>
+    </w:p>
+    <w:p>
+      <w:pPr>
+        <w:shd w:val="clear" w:color="auto" w:fill="FFFFFF"/>
+        <w:jc w:val="both"/>
+        <w:rPr>
+          <w:rFonts w:ascii="Arial" w:eastAsia="Times New Roman" w:hAnsi="Arial" w:cs="Arial"/>
+        </w:rPr>
+      </w:pPr>
+    </w:p>
+    <w:p>
+      <w:pPr>
+        <w:shd w:val="clear" w:color="auto" w:fill="FFFFFF"/>
+        <w:jc w:val="both"/>
+        <w:rPr>
+          <w:rFonts w:ascii="Arial" w:eastAsia="Times New Roman" w:hAnsi="Arial" w:cs="Arial"/>
+        </w:rPr>
+      </w:pPr>
       <w:r>
         <w:rPr>
           <w:rFonts w:ascii="Arial" w:eastAsia="Times New Roman" w:hAnsi="Arial" w:cs="Arial"/>
           <w:noProof/>
         </w:rPr>
+        <w:lastRenderedPageBreak/>
         <w:drawing>
           <wp:inline distT="0" distB="0" distL="0" distR="0" wp14:anchorId="2D979A26" wp14:editId="3EAC9EE4">
             <wp:extent cx="5943600" cy="2988945"/>
@@ -1621,11 +2043,19 @@
           <w:rFonts w:ascii="Arial" w:eastAsia="Times New Roman" w:hAnsi="Arial" w:cs="Arial"/>
         </w:rPr>
       </w:pPr>
-      <w:r>
-        <w:rPr>
-          <w:rFonts w:ascii="Arial" w:eastAsia="Times New Roman" w:hAnsi="Arial" w:cs="Arial"/>
-        </w:rPr>
-        <w:lastRenderedPageBreak/>
+    </w:p>
+    <w:p>
+      <w:pPr>
+        <w:shd w:val="clear" w:color="auto" w:fill="FFFFFF"/>
+        <w:jc w:val="both"/>
+        <w:rPr>
+          <w:rFonts w:ascii="Arial" w:eastAsia="Times New Roman" w:hAnsi="Arial" w:cs="Arial"/>
+        </w:rPr>
+      </w:pPr>
+      <w:r>
+        <w:rPr>
+          <w:rFonts w:ascii="Arial" w:eastAsia="Times New Roman" w:hAnsi="Arial" w:cs="Arial"/>
+        </w:rPr>
         <w:t>8. A query that uses a join and null fields to gain useful insights (such as how many students</w:t>
       </w:r>
       <w:r>
@@ -1837,55 +2267,22 @@
     <w:p>
       <w:pPr>
         <w:shd w:val="clear" w:color="auto" w:fill="FFFFFF"/>
-        <w:jc w:val="both"/>
-        <w:rPr>
-          <w:rFonts w:ascii="Arial" w:eastAsia="Times New Roman" w:hAnsi="Arial" w:cs="Arial"/>
-        </w:rPr>
-      </w:pPr>
-    </w:p>
-    <w:p>
-      <w:pPr>
-        <w:shd w:val="clear" w:color="auto" w:fill="FFFFFF"/>
+        <w:rPr>
+          <w:rFonts w:ascii="Arial" w:eastAsia="Times New Roman" w:hAnsi="Arial" w:cs="Arial"/>
+        </w:rPr>
+      </w:pPr>
+      <w:r>
         <w:rPr>
           <w:rFonts w:ascii="Times New Roman" w:eastAsia="Times New Roman" w:hAnsi="Times New Roman" w:cs="Times New Roman"/>
-          <w:color w:val="FF0000"/>
-        </w:rPr>
-      </w:pPr>
-      <w:r>
-        <w:rPr>
-          <w:rFonts w:ascii="Times New Roman" w:eastAsia="Times New Roman" w:hAnsi="Times New Roman" w:cs="Times New Roman"/>
-          <w:color w:val="FF0000"/>
-          <w:highlight w:val="yellow"/>
-        </w:rPr>
-        <w:t>Question for you – if I count the grade the count is 0, is it because the value is NULL????</w:t>
-      </w:r>
-    </w:p>
-    <w:p>
-      <w:pPr>
-        <w:shd w:val="clear" w:color="auto" w:fill="FFFFFF"/>
-        <w:rPr>
-          <w:rFonts w:ascii="Arial" w:eastAsia="Times New Roman" w:hAnsi="Arial" w:cs="Arial"/>
-        </w:rPr>
-      </w:pPr>
-      <w:r>
-        <w:rPr>
-          <w:rFonts w:ascii="Times New Roman" w:eastAsia="Times New Roman" w:hAnsi="Times New Roman" w:cs="Times New Roman"/>
-        </w:rPr>
+        </w:rPr>
+        <w:lastRenderedPageBreak/>
         <w:br/>
       </w:r>
-      <w:proofErr w:type="spellStart"/>
-      <w:r>
-        <w:rPr>
-          <w:rFonts w:ascii="Arial" w:eastAsia="Times New Roman" w:hAnsi="Arial" w:cs="Arial"/>
-        </w:rPr>
-        <w:t xml:space="preserve">9. </w:t>
-      </w:r>
-      <w:proofErr w:type="spellEnd"/>
-      <w:r>
-        <w:rPr>
-          <w:rFonts w:ascii="Arial" w:eastAsia="Times New Roman" w:hAnsi="Arial" w:cs="Arial"/>
-        </w:rPr>
-        <w:t>Describe a situation in which a cross join could be useful or, failing to come up with</w:t>
+      <w:r>
+        <w:rPr>
+          <w:rFonts w:ascii="Arial" w:eastAsia="Times New Roman" w:hAnsi="Arial" w:cs="Arial"/>
+        </w:rPr>
+        <w:t>9. Describe a situation in which a cross join could be useful or, failing to come up with</w:t>
       </w:r>
       <w:r>
         <w:rPr>
@@ -1938,6 +2335,138 @@
           <w:rFonts w:ascii="Arial" w:eastAsia="Times New Roman" w:hAnsi="Arial" w:cs="Arial"/>
         </w:rPr>
         <w:t>to a university programme, like ours (with fixed subjects all compulsory and no optional ones), it’s easier just to cross join two tables. One containing the list of subjects in the program, and another containing the list of the new students.</w:t>
+      </w:r>
+    </w:p>
+    <w:p>
+      <w:pPr>
+        <w:shd w:val="clear" w:color="auto" w:fill="FFFFFF"/>
+        <w:jc w:val="both"/>
+        <w:rPr>
+          <w:rFonts w:ascii="Arial" w:eastAsia="Times New Roman" w:hAnsi="Arial" w:cs="Arial"/>
+        </w:rPr>
+      </w:pPr>
+    </w:p>
+    <w:p>
+      <w:pPr>
+        <w:shd w:val="clear" w:color="auto" w:fill="FFFFFF"/>
+        <w:jc w:val="both"/>
+        <w:rPr>
+          <w:rFonts w:ascii="Arial" w:eastAsia="Times New Roman" w:hAnsi="Arial" w:cs="Arial"/>
+        </w:rPr>
+      </w:pPr>
+      <w:r>
+        <w:rPr>
+          <w:rFonts w:ascii="Arial" w:eastAsia="Times New Roman" w:hAnsi="Arial" w:cs="Arial"/>
+        </w:rPr>
+        <w:t xml:space="preserve">SELECT </w:t>
+      </w:r>
+      <w:proofErr w:type="spellStart"/>
+      <w:r>
+        <w:rPr>
+          <w:rFonts w:ascii="Arial" w:eastAsia="Times New Roman" w:hAnsi="Arial" w:cs="Arial"/>
+        </w:rPr>
+        <w:t>studentid</w:t>
+      </w:r>
+      <w:proofErr w:type="spellEnd"/>
+      <w:r>
+        <w:rPr>
+          <w:rFonts w:ascii="Arial" w:eastAsia="Times New Roman" w:hAnsi="Arial" w:cs="Arial"/>
+        </w:rPr>
+        <w:t xml:space="preserve">, </w:t>
+      </w:r>
+      <w:proofErr w:type="spellStart"/>
+      <w:r>
+        <w:rPr>
+          <w:rFonts w:ascii="Arial" w:eastAsia="Times New Roman" w:hAnsi="Arial" w:cs="Arial"/>
+        </w:rPr>
+        <w:t>firstname</w:t>
+      </w:r>
+      <w:proofErr w:type="spellEnd"/>
+      <w:r>
+        <w:rPr>
+          <w:rFonts w:ascii="Arial" w:eastAsia="Times New Roman" w:hAnsi="Arial" w:cs="Arial"/>
+        </w:rPr>
+        <w:t xml:space="preserve">, subject FROM students CROSS JOIN programs ORDER by </w:t>
+      </w:r>
+      <w:proofErr w:type="spellStart"/>
+      <w:proofErr w:type="gramStart"/>
+      <w:r>
+        <w:rPr>
+          <w:rFonts w:ascii="Arial" w:eastAsia="Times New Roman" w:hAnsi="Arial" w:cs="Arial"/>
+        </w:rPr>
+        <w:t>studentid</w:t>
+      </w:r>
+      <w:proofErr w:type="spellEnd"/>
+      <w:r>
+        <w:rPr>
+          <w:rFonts w:ascii="Arial" w:eastAsia="Times New Roman" w:hAnsi="Arial" w:cs="Arial"/>
+        </w:rPr>
+        <w:t>;</w:t>
+      </w:r>
+      <w:proofErr w:type="gramEnd"/>
+    </w:p>
+    <w:p>
+      <w:pPr>
+        <w:shd w:val="clear" w:color="auto" w:fill="FFFFFF"/>
+        <w:rPr>
+          <w:rFonts w:ascii="Arial" w:eastAsia="Times New Roman" w:hAnsi="Arial" w:cs="Arial"/>
+        </w:rPr>
+      </w:pPr>
+    </w:p>
+    <w:p>
+      <w:pPr>
+        <w:shd w:val="clear" w:color="auto" w:fill="FFFFFF"/>
+        <w:rPr>
+          <w:rFonts w:ascii="Arial" w:eastAsia="Times New Roman" w:hAnsi="Arial" w:cs="Arial"/>
+        </w:rPr>
+      </w:pPr>
+    </w:p>
+    <w:p>
+      <w:pPr>
+        <w:shd w:val="clear" w:color="auto" w:fill="FFFFFF"/>
+        <w:rPr>
+          <w:rFonts w:ascii="Arial" w:eastAsia="Times New Roman" w:hAnsi="Arial" w:cs="Arial"/>
+        </w:rPr>
+      </w:pPr>
+      <w:r>
+        <w:rPr>
+          <w:rFonts w:ascii="Arial" w:eastAsia="Times New Roman" w:hAnsi="Arial" w:cs="Arial"/>
+        </w:rPr>
+        <w:drawing>
+          <wp:inline distT="0" distB="0" distL="0" distR="0" wp14:anchorId="6AA4A6D2" wp14:editId="2533D01E">
+            <wp:extent cx="5943600" cy="2459355"/>
+            <wp:effectExtent l="0" t="0" r="0" b="4445"/>
+            <wp:docPr id="10" name="Picture 10" descr="A picture containing table&#10;&#10;Description automatically generated"/>
+            <wp:cNvGraphicFramePr>
+              <a:graphicFrameLocks xmlns:a="http://schemas.openxmlformats.org/drawingml/2006/main" noChangeAspect="1"/>
+            </wp:cNvGraphicFramePr>
+            <a:graphic xmlns:a="http://schemas.openxmlformats.org/drawingml/2006/main">
+              <a:graphicData uri="http://schemas.openxmlformats.org/drawingml/2006/picture">
+                <pic:pic xmlns:pic="http://schemas.openxmlformats.org/drawingml/2006/picture">
+                  <pic:nvPicPr>
+                    <pic:cNvPr id="10" name="Picture 10" descr="A picture containing table&#10;&#10;Description automatically generated"/>
+                    <pic:cNvPicPr/>
+                  </pic:nvPicPr>
+                  <pic:blipFill>
+                    <a:blip r:embed="rId12"/>
+                    <a:stretch>
+                      <a:fillRect/>
+                    </a:stretch>
+                  </pic:blipFill>
+                  <pic:spPr>
+                    <a:xfrm>
+                      <a:off x="0" y="0"/>
+                      <a:ext cx="5943600" cy="2459355"/>
+                    </a:xfrm>
+                    <a:prstGeom prst="rect">
+                      <a:avLst/>
+                    </a:prstGeom>
+                  </pic:spPr>
+                </pic:pic>
+              </a:graphicData>
+            </a:graphic>
+          </wp:inline>
+        </w:drawing>
       </w:r>
     </w:p>
     <w:p>

</xml_diff>